<commit_message>
add more item to order sample
</commit_message>
<xml_diff>
--- a/PMSClient/DocTemplate/Reports/MaterialOrder.docx
+++ b/PMSClient/DocTemplate/Reports/MaterialOrder.docx
@@ -1065,9 +1065,9 @@
         <w:tblLook w:val="0000"/>
       </w:tblPr>
       <w:tblGrid>
-        <w:gridCol w:w="1285"/>
-        <w:gridCol w:w="991"/>
-        <w:gridCol w:w="993"/>
+        <w:gridCol w:w="1286"/>
+        <w:gridCol w:w="707"/>
+        <w:gridCol w:w="1276"/>
         <w:gridCol w:w="4824"/>
         <w:gridCol w:w="1278"/>
         <w:gridCol w:w="1445"/>
@@ -1097,7 +1097,7 @@
         </w:tc>
         <w:tc>
           <w:tcPr>
-            <w:tcW w:w="458" w:type="pct"/>
+            <w:tcW w:w="327" w:type="pct"/>
             <w:tcBorders>
               <w:top w:val="single" w:sz="18" w:space="0" w:color="auto"/>
               <w:left w:val="single" w:sz="6" w:space="0" w:color="auto"/>
@@ -1140,7 +1140,7 @@
         </w:tc>
         <w:tc>
           <w:tcPr>
-            <w:tcW w:w="459" w:type="pct"/>
+            <w:tcW w:w="590" w:type="pct"/>
             <w:tcBorders>
               <w:top w:val="single" w:sz="18" w:space="0" w:color="auto"/>
               <w:left w:val="single" w:sz="6" w:space="0" w:color="auto"/>
@@ -1245,7 +1245,7 @@
         </w:tc>
         <w:tc>
           <w:tcPr>
-            <w:tcW w:w="458" w:type="pct"/>
+            <w:tcW w:w="327" w:type="pct"/>
             <w:tcBorders>
               <w:left w:val="single" w:sz="6" w:space="0" w:color="auto"/>
               <w:right w:val="single" w:sz="6" w:space="0" w:color="auto"/>
@@ -1264,7 +1264,7 @@
         </w:tc>
         <w:tc>
           <w:tcPr>
-            <w:tcW w:w="459" w:type="pct"/>
+            <w:tcW w:w="590" w:type="pct"/>
             <w:tcBorders>
               <w:right w:val="single" w:sz="6" w:space="0" w:color="auto"/>
             </w:tcBorders>
@@ -1355,7 +1355,7 @@
         </w:tc>
         <w:tc>
           <w:tcPr>
-            <w:tcW w:w="458" w:type="pct"/>
+            <w:tcW w:w="327" w:type="pct"/>
             <w:tcBorders>
               <w:left w:val="single" w:sz="6" w:space="0" w:color="auto"/>
               <w:right w:val="single" w:sz="6" w:space="0" w:color="auto"/>
@@ -1375,7 +1375,7 @@
         </w:tc>
         <w:tc>
           <w:tcPr>
-            <w:tcW w:w="459" w:type="pct"/>
+            <w:tcW w:w="590" w:type="pct"/>
             <w:tcBorders>
               <w:right w:val="single" w:sz="6" w:space="0" w:color="auto"/>
             </w:tcBorders>
@@ -1466,7 +1466,7 @@
         </w:tc>
         <w:tc>
           <w:tcPr>
-            <w:tcW w:w="458" w:type="pct"/>
+            <w:tcW w:w="327" w:type="pct"/>
             <w:tcBorders>
               <w:left w:val="single" w:sz="6" w:space="0" w:color="auto"/>
               <w:right w:val="single" w:sz="6" w:space="0" w:color="auto"/>
@@ -1485,7 +1485,7 @@
         </w:tc>
         <w:tc>
           <w:tcPr>
-            <w:tcW w:w="459" w:type="pct"/>
+            <w:tcW w:w="590" w:type="pct"/>
             <w:tcBorders>
               <w:right w:val="single" w:sz="6" w:space="0" w:color="auto"/>
             </w:tcBorders>
@@ -1576,7 +1576,7 @@
         </w:tc>
         <w:tc>
           <w:tcPr>
-            <w:tcW w:w="458" w:type="pct"/>
+            <w:tcW w:w="327" w:type="pct"/>
             <w:tcBorders>
               <w:left w:val="single" w:sz="6" w:space="0" w:color="auto"/>
               <w:right w:val="single" w:sz="6" w:space="0" w:color="auto"/>
@@ -1595,7 +1595,7 @@
         </w:tc>
         <w:tc>
           <w:tcPr>
-            <w:tcW w:w="459" w:type="pct"/>
+            <w:tcW w:w="590" w:type="pct"/>
             <w:tcBorders>
               <w:right w:val="single" w:sz="6" w:space="0" w:color="auto"/>
             </w:tcBorders>
@@ -1686,7 +1686,7 @@
         </w:tc>
         <w:tc>
           <w:tcPr>
-            <w:tcW w:w="458" w:type="pct"/>
+            <w:tcW w:w="327" w:type="pct"/>
             <w:tcBorders>
               <w:left w:val="single" w:sz="6" w:space="0" w:color="auto"/>
               <w:right w:val="single" w:sz="6" w:space="0" w:color="auto"/>
@@ -1705,7 +1705,7 @@
         </w:tc>
         <w:tc>
           <w:tcPr>
-            <w:tcW w:w="459" w:type="pct"/>
+            <w:tcW w:w="590" w:type="pct"/>
             <w:tcBorders>
               <w:right w:val="single" w:sz="6" w:space="0" w:color="auto"/>
             </w:tcBorders>
@@ -1796,7 +1796,7 @@
         </w:tc>
         <w:tc>
           <w:tcPr>
-            <w:tcW w:w="458" w:type="pct"/>
+            <w:tcW w:w="327" w:type="pct"/>
             <w:tcBorders>
               <w:left w:val="single" w:sz="6" w:space="0" w:color="auto"/>
               <w:right w:val="single" w:sz="6" w:space="0" w:color="auto"/>
@@ -1817,7 +1817,7 @@
         </w:tc>
         <w:tc>
           <w:tcPr>
-            <w:tcW w:w="459" w:type="pct"/>
+            <w:tcW w:w="590" w:type="pct"/>
             <w:tcBorders>
               <w:right w:val="single" w:sz="6" w:space="0" w:color="auto"/>
             </w:tcBorders>

</xml_diff>